<commit_message>
🧹 LIMPEZA: Reorganização de arquivos e atualização de outputs
📁 MUDANÇAS ESTRUTURAIS:
- Removidos input_pdfs/tela1.pdf e tela3.pdf (movidos para inputs/pdf/)
- Atualizados outputs processados com dados mais recentes

📊 OUTPUTS ATUALIZADOS:
- outputs/atrib_limpos/ - Dados limpos atualizados
- outputs/csv/ - CSVs com processamento melhorado
- outputs/doc/ - Documentação normalizada atualizada
- outputs/excel/ - Planilhas com dados refinados

⚙️ CÓDIGO:
- src/app.py - Atualizações para nova arquitetura

✨ Preparação para TODO #6 com workspace limpo e organizado
</commit_message>
<xml_diff>
--- a/outputs/doc/documentacao_codigos_latest.docx
+++ b/outputs/doc/documentacao_codigos_latest.docx
@@ -29,7 +29,7 @@
         <w:t>Sistema ProtecAI\n</w:t>
       </w:r>
       <w:r>
-        <w:t>Processado em: 05/10/2025 às 12:08\n</w:t>
+        <w:t>Processado em: 17/10/2025 às 15:21\n</w:t>
       </w:r>
       <w:r>
         <w:t>Base: outputs/atrib_limpos/</w:t>
@@ -125,7 +125,7 @@
           </w:tcPr>
           <w:p>
             <w:r>
-              <w:t>486</w:t>
+              <w:t>476</w:t>
             </w:r>
           </w:p>
         </w:tc>
@@ -147,7 +147,7 @@
           </w:tcPr>
           <w:p>
             <w:r>
-              <w:t>154</w:t>
+              <w:t>116</w:t>
             </w:r>
           </w:p>
         </w:tc>
@@ -169,7 +169,7 @@
           </w:tcPr>
           <w:p>
             <w:r>
-              <w:t>332</w:t>
+              <w:t>360</w:t>
             </w:r>
           </w:p>
         </w:tc>
@@ -191,7 +191,7 @@
           </w:tcPr>
           <w:p>
             <w:r>
-              <w:t>373</w:t>
+              <w:t>326</w:t>
             </w:r>
           </w:p>
         </w:tc>
@@ -213,7 +213,7 @@
           </w:tcPr>
           <w:p>
             <w:r>
-              <w:t>192</w:t>
+              <w:t>159</w:t>
             </w:r>
           </w:p>
         </w:tc>
@@ -294,48 +294,6 @@
           </w:tcPr>
           <w:p>
             <w:r>
-              <w:t>25</w:t>
-            </w:r>
-          </w:p>
-        </w:tc>
-        <w:tc>
-          <w:tcPr>
-            <w:tcW w:type="dxa" w:w="2160"/>
-          </w:tcPr>
-          <w:p>
-            <w:r>
-              <w:t>Número sequencial: 125</w:t>
-            </w:r>
-          </w:p>
-        </w:tc>
-        <w:tc>
-          <w:tcPr>
-            <w:tcW w:type="dxa" w:w="2160"/>
-          </w:tcPr>
-          <w:p>
-            <w:r>
-              <w:t>0.125</w:t>
-            </w:r>
-          </w:p>
-        </w:tc>
-        <w:tc>
-          <w:tcPr>
-            <w:tcW w:type="dxa" w:w="2160"/>
-          </w:tcPr>
-          <w:p>
-            <w:r>
-              <w:t>60.0%</w:t>
-            </w:r>
-          </w:p>
-        </w:tc>
-      </w:tr>
-      <w:tr>
-        <w:tc>
-          <w:tcPr>
-            <w:tcW w:type="dxa" w:w="2160"/>
-          </w:tcPr>
-          <w:p>
-            <w:r>
               <w:t>N/A</w:t>
             </w:r>
           </w:p>
@@ -378,48 +336,6 @@
           </w:tcPr>
           <w:p>
             <w:r>
-              <w:t>64</w:t>
-            </w:r>
-          </w:p>
-        </w:tc>
-        <w:tc>
-          <w:tcPr>
-            <w:tcW w:type="dxa" w:w="2160"/>
-          </w:tcPr>
-          <w:p>
-            <w:r>
-              <w:t>Ground detector relay</w:t>
-            </w:r>
-          </w:p>
-        </w:tc>
-        <w:tc>
-          <w:tcPr>
-            <w:tcW w:type="dxa" w:w="2160"/>
-          </w:tcPr>
-          <w:p>
-            <w:r>
-              <w:t>0.64</w:t>
-            </w:r>
-          </w:p>
-        </w:tc>
-        <w:tc>
-          <w:tcPr>
-            <w:tcW w:type="dxa" w:w="2160"/>
-          </w:tcPr>
-          <w:p>
-            <w:r>
-              <w:t>70.0%</w:t>
-            </w:r>
-          </w:p>
-        </w:tc>
-      </w:tr>
-      <w:tr>
-        <w:tc>
-          <w:tcPr>
-            <w:tcW w:type="dxa" w:w="2160"/>
-          </w:tcPr>
-          <w:p>
-            <w:r>
               <w:t>N/A</w:t>
             </w:r>
           </w:p>
@@ -451,48 +367,6 @@
           <w:p>
             <w:r>
               <w:t>50.0%</w:t>
-            </w:r>
-          </w:p>
-        </w:tc>
-      </w:tr>
-      <w:tr>
-        <w:tc>
-          <w:tcPr>
-            <w:tcW w:type="dxa" w:w="2160"/>
-          </w:tcPr>
-          <w:p>
-            <w:r>
-              <w:t>10</w:t>
-            </w:r>
-          </w:p>
-        </w:tc>
-        <w:tc>
-          <w:tcPr>
-            <w:tcW w:type="dxa" w:w="2160"/>
-          </w:tcPr>
-          <w:p>
-            <w:r>
-              <w:t>Código ANSI 10 (não mapeado)</w:t>
-            </w:r>
-          </w:p>
-        </w:tc>
-        <w:tc>
-          <w:tcPr>
-            <w:tcW w:type="dxa" w:w="2160"/>
-          </w:tcPr>
-          <w:p>
-            <w:r>
-              <w:t>10</w:t>
-            </w:r>
-          </w:p>
-        </w:tc>
-        <w:tc>
-          <w:tcPr>
-            <w:tcW w:type="dxa" w:w="2160"/>
-          </w:tcPr>
-          <w:p>
-            <w:r>
-              <w:t>70.0%</w:t>
             </w:r>
           </w:p>
         </w:tc>
@@ -588,48 +462,6 @@
           </w:tcPr>
           <w:p>
             <w:r>
-              <w:t>15</w:t>
-            </w:r>
-          </w:p>
-        </w:tc>
-        <w:tc>
-          <w:tcPr>
-            <w:tcW w:type="dxa" w:w="2160"/>
-          </w:tcPr>
-          <w:p>
-            <w:r>
-              <w:t>Código ANSI 15 (não mapeado)</w:t>
-            </w:r>
-          </w:p>
-        </w:tc>
-        <w:tc>
-          <w:tcPr>
-            <w:tcW w:type="dxa" w:w="2160"/>
-          </w:tcPr>
-          <w:p>
-            <w:r>
-              <w:t>15</w:t>
-            </w:r>
-          </w:p>
-        </w:tc>
-        <w:tc>
-          <w:tcPr>
-            <w:tcW w:type="dxa" w:w="2160"/>
-          </w:tcPr>
-          <w:p>
-            <w:r>
-              <w:t>70.0%</w:t>
-            </w:r>
-          </w:p>
-        </w:tc>
-      </w:tr>
-      <w:tr>
-        <w:tc>
-          <w:tcPr>
-            <w:tcW w:type="dxa" w:w="2160"/>
-          </w:tcPr>
-          <w:p>
-            <w:r>
               <w:t>50</w:t>
             </w:r>
           </w:p>
@@ -661,48 +493,6 @@
           <w:p>
             <w:r>
               <w:t>56.7%</w:t>
-            </w:r>
-          </w:p>
-        </w:tc>
-      </w:tr>
-      <w:tr>
-        <w:tc>
-          <w:tcPr>
-            <w:tcW w:type="dxa" w:w="2160"/>
-          </w:tcPr>
-          <w:p>
-            <w:r>
-              <w:t>18</w:t>
-            </w:r>
-          </w:p>
-        </w:tc>
-        <w:tc>
-          <w:tcPr>
-            <w:tcW w:type="dxa" w:w="2160"/>
-          </w:tcPr>
-          <w:p>
-            <w:r>
-              <w:t>Código ANSI 18 (não mapeado)</w:t>
-            </w:r>
-          </w:p>
-        </w:tc>
-        <w:tc>
-          <w:tcPr>
-            <w:tcW w:type="dxa" w:w="2160"/>
-          </w:tcPr>
-          <w:p>
-            <w:r>
-              <w:t>18</w:t>
-            </w:r>
-          </w:p>
-        </w:tc>
-        <w:tc>
-          <w:tcPr>
-            <w:tcW w:type="dxa" w:w="2160"/>
-          </w:tcPr>
-          <w:p>
-            <w:r>
-              <w:t>70.0%</w:t>
             </w:r>
           </w:p>
         </w:tc>
@@ -829,132 +619,6 @@
           <w:p>
             <w:r>
               <w:t>53.3%</w:t>
-            </w:r>
-          </w:p>
-        </w:tc>
-      </w:tr>
-      <w:tr>
-        <w:tc>
-          <w:tcPr>
-            <w:tcW w:type="dxa" w:w="2160"/>
-          </w:tcPr>
-          <w:p>
-            <w:r>
-              <w:t>29</w:t>
-            </w:r>
-          </w:p>
-        </w:tc>
-        <w:tc>
-          <w:tcPr>
-            <w:tcW w:type="dxa" w:w="2160"/>
-          </w:tcPr>
-          <w:p>
-            <w:r>
-              <w:t>Código ANSI 29 (não mapeado)</w:t>
-            </w:r>
-          </w:p>
-        </w:tc>
-        <w:tc>
-          <w:tcPr>
-            <w:tcW w:type="dxa" w:w="2160"/>
-          </w:tcPr>
-          <w:p>
-            <w:r>
-              <w:t>29</w:t>
-            </w:r>
-          </w:p>
-        </w:tc>
-        <w:tc>
-          <w:tcPr>
-            <w:tcW w:type="dxa" w:w="2160"/>
-          </w:tcPr>
-          <w:p>
-            <w:r>
-              <w:t>70.0%</w:t>
-            </w:r>
-          </w:p>
-        </w:tc>
-      </w:tr>
-      <w:tr>
-        <w:tc>
-          <w:tcPr>
-            <w:tcW w:type="dxa" w:w="2160"/>
-          </w:tcPr>
-          <w:p>
-            <w:r>
-              <w:t>30</w:t>
-            </w:r>
-          </w:p>
-        </w:tc>
-        <w:tc>
-          <w:tcPr>
-            <w:tcW w:type="dxa" w:w="2160"/>
-          </w:tcPr>
-          <w:p>
-            <w:r>
-              <w:t>Código ANSI 30 (não mapeado)</w:t>
-            </w:r>
-          </w:p>
-        </w:tc>
-        <w:tc>
-          <w:tcPr>
-            <w:tcW w:type="dxa" w:w="2160"/>
-          </w:tcPr>
-          <w:p>
-            <w:r>
-              <w:t>30</w:t>
-            </w:r>
-          </w:p>
-        </w:tc>
-        <w:tc>
-          <w:tcPr>
-            <w:tcW w:type="dxa" w:w="2160"/>
-          </w:tcPr>
-          <w:p>
-            <w:r>
-              <w:t>70.0%</w:t>
-            </w:r>
-          </w:p>
-        </w:tc>
-      </w:tr>
-      <w:tr>
-        <w:tc>
-          <w:tcPr>
-            <w:tcW w:type="dxa" w:w="2160"/>
-          </w:tcPr>
-          <w:p>
-            <w:r>
-              <w:t>40</w:t>
-            </w:r>
-          </w:p>
-        </w:tc>
-        <w:tc>
-          <w:tcPr>
-            <w:tcW w:type="dxa" w:w="2160"/>
-          </w:tcPr>
-          <w:p>
-            <w:r>
-              <w:t>Field relay</w:t>
-            </w:r>
-          </w:p>
-        </w:tc>
-        <w:tc>
-          <w:tcPr>
-            <w:tcW w:type="dxa" w:w="2160"/>
-          </w:tcPr>
-          <w:p>
-            <w:r>
-              <w:t>40</w:t>
-            </w:r>
-          </w:p>
-        </w:tc>
-        <w:tc>
-          <w:tcPr>
-            <w:tcW w:type="dxa" w:w="2160"/>
-          </w:tcPr>
-          <w:p>
-            <w:r>
-              <w:t>95.0%</w:t>
             </w:r>
           </w:p>
         </w:tc>
@@ -1154,48 +818,6 @@
           </w:tcPr>
           <w:p>
             <w:r>
-              <w:t>52</w:t>
-            </w:r>
-          </w:p>
-        </w:tc>
-        <w:tc>
-          <w:tcPr>
-            <w:tcW w:type="dxa" w:w="2160"/>
-          </w:tcPr>
-          <w:p>
-            <w:r>
-              <w:t>95.0%</w:t>
-            </w:r>
-          </w:p>
-        </w:tc>
-      </w:tr>
-      <w:tr>
-        <w:tc>
-          <w:tcPr>
-            <w:tcW w:type="dxa" w:w="2160"/>
-          </w:tcPr>
-          <w:p>
-            <w:r>
-              <w:t>52</w:t>
-            </w:r>
-          </w:p>
-        </w:tc>
-        <w:tc>
-          <w:tcPr>
-            <w:tcW w:type="dxa" w:w="2160"/>
-          </w:tcPr>
-          <w:p>
-            <w:r>
-              <w:t>AC circuit breaker</w:t>
-            </w:r>
-          </w:p>
-        </w:tc>
-        <w:tc>
-          <w:tcPr>
-            <w:tcW w:type="dxa" w:w="2160"/>
-          </w:tcPr>
-          <w:p>
-            <w:r>
               <w:t>52-MP-20</w:t>
             </w:r>
           </w:p>
@@ -1207,132 +829,6 @@
           <w:p>
             <w:r>
               <w:t>88.3%</w:t>
-            </w:r>
-          </w:p>
-        </w:tc>
-      </w:tr>
-      <w:tr>
-        <w:tc>
-          <w:tcPr>
-            <w:tcW w:type="dxa" w:w="2160"/>
-          </w:tcPr>
-          <w:p>
-            <w:r>
-              <w:t>60</w:t>
-            </w:r>
-          </w:p>
-        </w:tc>
-        <w:tc>
-          <w:tcPr>
-            <w:tcW w:type="dxa" w:w="2160"/>
-          </w:tcPr>
-          <w:p>
-            <w:r>
-              <w:t>Código ANSI 60 (não mapeado)</w:t>
-            </w:r>
-          </w:p>
-        </w:tc>
-        <w:tc>
-          <w:tcPr>
-            <w:tcW w:type="dxa" w:w="2160"/>
-          </w:tcPr>
-          <w:p>
-            <w:r>
-              <w:t>60</w:t>
-            </w:r>
-          </w:p>
-        </w:tc>
-        <w:tc>
-          <w:tcPr>
-            <w:tcW w:type="dxa" w:w="2160"/>
-          </w:tcPr>
-          <w:p>
-            <w:r>
-              <w:t>70.0%</w:t>
-            </w:r>
-          </w:p>
-        </w:tc>
-      </w:tr>
-      <w:tr>
-        <w:tc>
-          <w:tcPr>
-            <w:tcW w:type="dxa" w:w="2160"/>
-          </w:tcPr>
-          <w:p>
-            <w:r>
-              <w:t>80</w:t>
-            </w:r>
-          </w:p>
-        </w:tc>
-        <w:tc>
-          <w:tcPr>
-            <w:tcW w:type="dxa" w:w="2160"/>
-          </w:tcPr>
-          <w:p>
-            <w:r>
-              <w:t>Código ANSI 80 (não mapeado)</w:t>
-            </w:r>
-          </w:p>
-        </w:tc>
-        <w:tc>
-          <w:tcPr>
-            <w:tcW w:type="dxa" w:w="2160"/>
-          </w:tcPr>
-          <w:p>
-            <w:r>
-              <w:t>80</w:t>
-            </w:r>
-          </w:p>
-        </w:tc>
-        <w:tc>
-          <w:tcPr>
-            <w:tcW w:type="dxa" w:w="2160"/>
-          </w:tcPr>
-          <w:p>
-            <w:r>
-              <w:t>70.0%</w:t>
-            </w:r>
-          </w:p>
-        </w:tc>
-      </w:tr>
-      <w:tr>
-        <w:tc>
-          <w:tcPr>
-            <w:tcW w:type="dxa" w:w="2160"/>
-          </w:tcPr>
-          <w:p>
-            <w:r>
-              <w:t>85</w:t>
-            </w:r>
-          </w:p>
-        </w:tc>
-        <w:tc>
-          <w:tcPr>
-            <w:tcW w:type="dxa" w:w="2160"/>
-          </w:tcPr>
-          <w:p>
-            <w:r>
-              <w:t>Código ANSI 85 (não mapeado)</w:t>
-            </w:r>
-          </w:p>
-        </w:tc>
-        <w:tc>
-          <w:tcPr>
-            <w:tcW w:type="dxa" w:w="2160"/>
-          </w:tcPr>
-          <w:p>
-            <w:r>
-              <w:t>85</w:t>
-            </w:r>
-          </w:p>
-        </w:tc>
-        <w:tc>
-          <w:tcPr>
-            <w:tcW w:type="dxa" w:w="2160"/>
-          </w:tcPr>
-          <w:p>
-            <w:r>
-              <w:t>70.0%</w:t>
             </w:r>
           </w:p>
         </w:tc>
@@ -1375,90 +871,6 @@
           <w:p>
             <w:r>
               <w:t>63.3%</w:t>
-            </w:r>
-          </w:p>
-        </w:tc>
-      </w:tr>
-      <w:tr>
-        <w:tc>
-          <w:tcPr>
-            <w:tcW w:type="dxa" w:w="2160"/>
-          </w:tcPr>
-          <w:p>
-            <w:r>
-              <w:t>90</w:t>
-            </w:r>
-          </w:p>
-        </w:tc>
-        <w:tc>
-          <w:tcPr>
-            <w:tcW w:type="dxa" w:w="2160"/>
-          </w:tcPr>
-          <w:p>
-            <w:r>
-              <w:t>Código ANSI 90 (não mapeado)</w:t>
-            </w:r>
-          </w:p>
-        </w:tc>
-        <w:tc>
-          <w:tcPr>
-            <w:tcW w:type="dxa" w:w="2160"/>
-          </w:tcPr>
-          <w:p>
-            <w:r>
-              <w:t>90</w:t>
-            </w:r>
-          </w:p>
-        </w:tc>
-        <w:tc>
-          <w:tcPr>
-            <w:tcW w:type="dxa" w:w="2160"/>
-          </w:tcPr>
-          <w:p>
-            <w:r>
-              <w:t>70.0%</w:t>
-            </w:r>
-          </w:p>
-        </w:tc>
-      </w:tr>
-      <w:tr>
-        <w:tc>
-          <w:tcPr>
-            <w:tcW w:type="dxa" w:w="2160"/>
-          </w:tcPr>
-          <w:p>
-            <w:r>
-              <w:t>93</w:t>
-            </w:r>
-          </w:p>
-        </w:tc>
-        <w:tc>
-          <w:tcPr>
-            <w:tcW w:type="dxa" w:w="2160"/>
-          </w:tcPr>
-          <w:p>
-            <w:r>
-              <w:t>Código ANSI 93 (não mapeado)</w:t>
-            </w:r>
-          </w:p>
-        </w:tc>
-        <w:tc>
-          <w:tcPr>
-            <w:tcW w:type="dxa" w:w="2160"/>
-          </w:tcPr>
-          <w:p>
-            <w:r>
-              <w:t>93</w:t>
-            </w:r>
-          </w:p>
-        </w:tc>
-        <w:tc>
-          <w:tcPr>
-            <w:tcW w:type="dxa" w:w="2160"/>
-          </w:tcPr>
-          <w:p>
-            <w:r>
-              <w:t>70.0%</w:t>
             </w:r>
           </w:p>
         </w:tc>
@@ -2447,7 +1859,7 @@
           </w:tcPr>
           <w:p>
             <w:r>
-              <w:t>183</w:t>
+              <w:t>163</w:t>
             </w:r>
           </w:p>
         </w:tc>
@@ -2469,7 +1881,7 @@
           </w:tcPr>
           <w:p>
             <w:r>
-              <w:t>133</w:t>
+              <w:t>135</w:t>
             </w:r>
           </w:p>
         </w:tc>
@@ -2491,7 +1903,7 @@
           </w:tcPr>
           <w:p>
             <w:r>
-              <w:t>38</w:t>
+              <w:t>9</w:t>
             </w:r>
           </w:p>
         </w:tc>
@@ -2683,12 +2095,12 @@
     </w:p>
     <w:p>
       <w:r>
-        <w:t>• 31.7% dos valores analisados são multivalorados e foram segmentados.</w:t>
+        <w:t>• 24.4% dos valores analisados são multivalorados e foram segmentados.</w:t>
       </w:r>
     </w:p>
     <w:p>
       <w:r>
-        <w:t>• 68.3% dos valores são atômicos e não requerem normalização.</w:t>
+        <w:t>• 75.6% dos valores são atômicos e não requerem normalização.</w:t>
       </w:r>
     </w:p>
     <w:p>

</xml_diff>